<commit_message>
VA batch 11 plus some dance
</commit_message>
<xml_diff>
--- a/Berni, Antonio.docx
+++ b/Berni, Antonio.docx
@@ -432,7 +432,37 @@
           <w:rFonts w:asciiTheme="minorHAnsi" w:hAnsiTheme="minorHAnsi"/>
           <w:u w:color="0000FF"/>
         </w:rPr>
-        <w:t xml:space="preserve"> frequently incorporated trash and other industrialized, humble materials, into his pieces. The artist’s complex prints combined traditional printmaking techniques and collage with found materials, securing him the Grand Prize for Drawing and Printmaking at the 1962 Venice Biennale. </w:t>
+        <w:t xml:space="preserve"> frequently incorpora</w:t>
+      </w:r>
+      <w:r>
+        <w:rPr>
+          <w:rFonts w:asciiTheme="minorHAnsi" w:hAnsiTheme="minorHAnsi"/>
+          <w:u w:color="0000FF"/>
+        </w:rPr>
+        <w:t xml:space="preserve">ted trash and other </w:t>
+      </w:r>
+      <w:proofErr w:type="spellStart"/>
+      <w:r>
+        <w:rPr>
+          <w:rFonts w:asciiTheme="minorHAnsi" w:hAnsiTheme="minorHAnsi"/>
+          <w:u w:color="0000FF"/>
+        </w:rPr>
+        <w:t>industrialis</w:t>
+      </w:r>
+      <w:r>
+        <w:rPr>
+          <w:rFonts w:asciiTheme="minorHAnsi" w:hAnsiTheme="minorHAnsi"/>
+          <w:u w:color="0000FF"/>
+        </w:rPr>
+        <w:t>ed</w:t>
+      </w:r>
+      <w:proofErr w:type="spellEnd"/>
+      <w:r>
+        <w:rPr>
+          <w:rFonts w:asciiTheme="minorHAnsi" w:hAnsiTheme="minorHAnsi"/>
+          <w:u w:color="0000FF"/>
+        </w:rPr>
+        <w:t xml:space="preserve">, humble materials, into his pieces. The artist’s complex prints combined traditional printmaking techniques and collage with found materials, securing him the Grand Prize for Drawing and Printmaking at the 1962 Venice Biennale. </w:t>
       </w:r>
       <w:proofErr w:type="spellStart"/>
       <w:r>
@@ -448,16 +478,37 @@
           <w:rFonts w:asciiTheme="minorHAnsi" w:hAnsiTheme="minorHAnsi"/>
           <w:u w:color="0000FF"/>
         </w:rPr>
-        <w:t xml:space="preserve"> usually address the inequality and injustices he witnessed in Argentina, a result of the rapid growth in industrialization and consumerism. His </w:t>
-      </w:r>
-      <w:bookmarkStart w:id="1" w:name="_GoBack"/>
-      <w:bookmarkEnd w:id="1"/>
-      <w:r>
-        <w:rPr>
-          <w:rFonts w:asciiTheme="minorHAnsi" w:hAnsiTheme="minorHAnsi"/>
-          <w:u w:color="0000FF"/>
-        </w:rPr>
-        <w:t xml:space="preserve">works, predominantly figurative, have a cluttered, grimy aspect. At the beginning of his career in the 1920s and early 1930s, </w:t>
+        <w:t xml:space="preserve"> usually address the inequality and injustices he witnessed in Argentina, a result of </w:t>
+      </w:r>
+      <w:r>
+        <w:rPr>
+          <w:rFonts w:asciiTheme="minorHAnsi" w:hAnsiTheme="minorHAnsi"/>
+          <w:u w:color="0000FF"/>
+        </w:rPr>
+        <w:t xml:space="preserve">the rapid growth in </w:t>
+      </w:r>
+      <w:proofErr w:type="spellStart"/>
+      <w:r>
+        <w:rPr>
+          <w:rFonts w:asciiTheme="minorHAnsi" w:hAnsiTheme="minorHAnsi"/>
+          <w:u w:color="0000FF"/>
+        </w:rPr>
+        <w:t>industrialis</w:t>
+      </w:r>
+      <w:r>
+        <w:rPr>
+          <w:rFonts w:asciiTheme="minorHAnsi" w:hAnsiTheme="minorHAnsi"/>
+          <w:u w:color="0000FF"/>
+        </w:rPr>
+        <w:t>ation</w:t>
+      </w:r>
+      <w:proofErr w:type="spellEnd"/>
+      <w:r>
+        <w:rPr>
+          <w:rFonts w:asciiTheme="minorHAnsi" w:hAnsiTheme="minorHAnsi"/>
+          <w:u w:color="0000FF"/>
+        </w:rPr>
+        <w:t xml:space="preserve"> and consumerism. His works, predominantly figurative, have a cluttered, grimy aspect. At the beginning of his career in the 1920s and early 1930s, </w:t>
       </w:r>
       <w:proofErr w:type="spellStart"/>
       <w:r>
@@ -705,7 +756,37 @@
           <w:rFonts w:asciiTheme="minorHAnsi" w:hAnsiTheme="minorHAnsi"/>
           <w:u w:color="0000FF"/>
         </w:rPr>
-        <w:t xml:space="preserve">(Plastic Exercise). He later criticized this experience because he understood that mural painting could only exist in Argentina with the collaboration of the bourgeoisie. The large canvas paintings from the period, such as </w:t>
+        <w:t>(Plas</w:t>
+      </w:r>
+      <w:r>
+        <w:rPr>
+          <w:rFonts w:asciiTheme="minorHAnsi" w:hAnsiTheme="minorHAnsi"/>
+          <w:u w:color="0000FF"/>
+        </w:rPr>
+        <w:t xml:space="preserve">tic Exercise). He later </w:t>
+      </w:r>
+      <w:proofErr w:type="spellStart"/>
+      <w:r>
+        <w:rPr>
+          <w:rFonts w:asciiTheme="minorHAnsi" w:hAnsiTheme="minorHAnsi"/>
+          <w:u w:color="0000FF"/>
+        </w:rPr>
+        <w:t>criticis</w:t>
+      </w:r>
+      <w:r>
+        <w:rPr>
+          <w:rFonts w:asciiTheme="minorHAnsi" w:hAnsiTheme="minorHAnsi"/>
+          <w:u w:color="0000FF"/>
+        </w:rPr>
+        <w:t>ed</w:t>
+      </w:r>
+      <w:proofErr w:type="spellEnd"/>
+      <w:r>
+        <w:rPr>
+          <w:rFonts w:asciiTheme="minorHAnsi" w:hAnsiTheme="minorHAnsi"/>
+          <w:u w:color="0000FF"/>
+        </w:rPr>
+        <w:t xml:space="preserve"> this experience because he understood that mural painting could only exist in Argentina with the collaboration of the bourgeoisie. The large canvas paintings from the period, such as </w:t>
       </w:r>
       <w:proofErr w:type="spellStart"/>
       <w:r>
@@ -742,7 +823,21 @@
           <w:rFonts w:asciiTheme="minorHAnsi" w:hAnsiTheme="minorHAnsi"/>
           <w:u w:color="0000FF"/>
         </w:rPr>
-        <w:t xml:space="preserve">The character </w:t>
+        <w:t xml:space="preserve">The </w:t>
+      </w:r>
+      <w:r>
+        <w:rPr>
+          <w:rFonts w:asciiTheme="minorHAnsi" w:hAnsiTheme="minorHAnsi"/>
+          <w:u w:color="0000FF"/>
+        </w:rPr>
+        <w:t xml:space="preserve"> charac</w:t>
+      </w:r>
+      <w:r>
+        <w:rPr>
+          <w:rFonts w:asciiTheme="minorHAnsi" w:hAnsiTheme="minorHAnsi"/>
+          <w:u w:color="0000FF"/>
+        </w:rPr>
+        <w:t xml:space="preserve">ter </w:t>
       </w:r>
       <w:proofErr w:type="spellStart"/>
       <w:r>
@@ -758,7 +853,32 @@
           <w:rFonts w:asciiTheme="minorHAnsi" w:hAnsiTheme="minorHAnsi"/>
           <w:u w:color="0000FF"/>
         </w:rPr>
-        <w:t xml:space="preserve"> Laguna is a slum boy. He is shown in a variety of situations that range from everyday activities such as helping his mother with house chores or on his way to the city, to scenes in a fantastic world inhabited by spaceships. Ramona </w:t>
+        <w:t xml:space="preserve"> Laguna is a slum boy in </w:t>
+      </w:r>
+      <w:proofErr w:type="spellStart"/>
+      <w:r>
+        <w:rPr>
+          <w:rFonts w:asciiTheme="minorHAnsi" w:hAnsiTheme="minorHAnsi"/>
+          <w:u w:color="0000FF"/>
+        </w:rPr>
+        <w:t>Berni’s</w:t>
+      </w:r>
+      <w:proofErr w:type="spellEnd"/>
+      <w:r>
+        <w:rPr>
+          <w:rFonts w:asciiTheme="minorHAnsi" w:hAnsiTheme="minorHAnsi"/>
+          <w:u w:color="0000FF"/>
+        </w:rPr>
+        <w:t xml:space="preserve"> work</w:t>
+      </w:r>
+      <w:bookmarkStart w:id="1" w:name="_GoBack"/>
+      <w:bookmarkEnd w:id="1"/>
+      <w:r>
+        <w:rPr>
+          <w:rFonts w:asciiTheme="minorHAnsi" w:hAnsiTheme="minorHAnsi"/>
+          <w:u w:color="0000FF"/>
+        </w:rPr>
+        <w:t xml:space="preserve">. He is shown in a variety of situations that range from everyday activities such as helping his mother with house chores or on his way to the city, to scenes in a fantastic world inhabited by spaceships. Ramona </w:t>
       </w:r>
       <w:proofErr w:type="spellStart"/>
       <w:r>
@@ -790,7 +910,21 @@
           <w:rFonts w:asciiTheme="minorHAnsi" w:hAnsiTheme="minorHAnsi"/>
           <w:u w:color="0000FF"/>
         </w:rPr>
-        <w:t xml:space="preserve">. Initially an innocent girl, she moves to the big city and becomes a prostitute. She is shown performing in cabarets, traveling the world, and in the company of men from all walks of life. Advertising images of luxury goods frequently appear in both series, as a criticism to the consumerism that make people like </w:t>
+        <w:t>. Initially an innocent girl, she moves to the big city and becomes a prostitute. She is shown performing in cabarets, trave</w:t>
+      </w:r>
+      <w:r>
+        <w:rPr>
+          <w:rFonts w:asciiTheme="minorHAnsi" w:hAnsiTheme="minorHAnsi"/>
+          <w:u w:color="0000FF"/>
+        </w:rPr>
+        <w:t>l</w:t>
+      </w:r>
+      <w:r>
+        <w:rPr>
+          <w:rFonts w:asciiTheme="minorHAnsi" w:hAnsiTheme="minorHAnsi"/>
+          <w:u w:color="0000FF"/>
+        </w:rPr>
+        <w:t xml:space="preserve">ling the world, and in the company of men from all walks of life. Advertising images of luxury goods frequently appear in both series, as a criticism to the consumerism that make people like </w:t>
       </w:r>
       <w:proofErr w:type="spellStart"/>
       <w:r>

</xml_diff>